<commit_message>
Se incluyeron las clases planeadas y un individual inicial
</commit_message>
<xml_diff>
--- a/Analisis y Diseño/TCG Ontology Pasos.docx
+++ b/Analisis y Diseño/TCG Ontology Pasos.docx
@@ -841,10 +841,7 @@
         <w:t>Este documento explica cuáles fueron los pasos para armar la base de la ontología, cabe aclarar que la ontología está anuente a actualizaciones.</w:t>
       </w:r>
     </w:p>
-    <w:p>
-      <w:bookmarkStart w:id="0" w:name="_GoBack"/>
-      <w:bookmarkEnd w:id="0"/>
-    </w:p>
+    <w:p/>
     <w:p>
       <w:pPr>
         <w:pStyle w:val="Ttulo1"/>
@@ -1275,44 +1272,32 @@
         <w:jc w:val="both"/>
         <w:rPr>
           <w:sz w:val="24"/>
-        </w:rPr>
-      </w:pPr>
-      <w:proofErr w:type="spellStart"/>
+          <w:lang w:val="en-US"/>
+        </w:rPr>
+      </w:pPr>
       <w:r>
         <w:rPr>
           <w:sz w:val="24"/>
-        </w:rPr>
-        <w:t>Yu</w:t>
-      </w:r>
-      <w:proofErr w:type="spellEnd"/>
+          <w:lang w:val="en-US"/>
+        </w:rPr>
+        <w:t>Yu-</w:t>
+      </w:r>
+      <w:proofErr w:type="spellStart"/>
       <w:r>
         <w:rPr>
           <w:sz w:val="24"/>
-        </w:rPr>
-        <w:t xml:space="preserve">-Gi-Oh! Trading </w:t>
-      </w:r>
-      <w:proofErr w:type="spellStart"/>
+          <w:lang w:val="en-US"/>
+        </w:rPr>
+        <w:t>Gi</w:t>
+      </w:r>
+      <w:proofErr w:type="spellEnd"/>
       <w:r>
         <w:rPr>
           <w:sz w:val="24"/>
-        </w:rPr>
-        <w:t>Card</w:t>
-      </w:r>
-      <w:proofErr w:type="spellEnd"/>
-      <w:r>
-        <w:rPr>
-          <w:sz w:val="24"/>
-        </w:rPr>
-        <w:t xml:space="preserve"> </w:t>
-      </w:r>
-      <w:proofErr w:type="spellStart"/>
-      <w:r>
-        <w:rPr>
-          <w:sz w:val="24"/>
-        </w:rPr>
-        <w:t>Game</w:t>
-      </w:r>
-      <w:proofErr w:type="spellEnd"/>
+          <w:lang w:val="en-US"/>
+        </w:rPr>
+        <w:t>-Oh! Trading Card Game</w:t>
+      </w:r>
     </w:p>
     <w:p>
       <w:pPr>
@@ -1601,6 +1586,14 @@
     </w:p>
     <w:p>
       <w:pPr>
+        <w:jc w:val="both"/>
+        <w:rPr>
+          <w:sz w:val="24"/>
+        </w:rPr>
+      </w:pPr>
+    </w:p>
+    <w:p>
+      <w:pPr>
         <w:pStyle w:val="Ttulo1"/>
         <w:numPr>
           <w:ilvl w:val="0"/>
@@ -1614,6 +1607,7 @@
         <w:rPr>
           <w:lang w:val="es-ES"/>
         </w:rPr>
+        <w:lastRenderedPageBreak/>
         <w:t>Ontologías Relacionadas Existentes</w:t>
       </w:r>
     </w:p>
@@ -1622,7 +1616,6 @@
         <w:jc w:val="both"/>
       </w:pPr>
       <w:r>
-        <w:lastRenderedPageBreak/>
         <w:t xml:space="preserve">Existen ontología que solo llegan a </w:t>
       </w:r>
       <w:r>
@@ -2004,28 +1997,30 @@
           <w:ilvl w:val="0"/>
           <w:numId w:val="8"/>
         </w:numPr>
-      </w:pPr>
-      <w:proofErr w:type="spellStart"/>
-      <w:r>
-        <w:t>Yu</w:t>
-      </w:r>
-      <w:proofErr w:type="spellEnd"/>
-      <w:r>
-        <w:t xml:space="preserve">-Gi-Oh! Trading </w:t>
-      </w:r>
-      <w:proofErr w:type="spellStart"/>
-      <w:r>
-        <w:t>Card</w:t>
-      </w:r>
-      <w:proofErr w:type="spellEnd"/>
-      <w:r>
-        <w:t xml:space="preserve"> </w:t>
-      </w:r>
-      <w:proofErr w:type="spellStart"/>
-      <w:r>
-        <w:t>Game</w:t>
-      </w:r>
-      <w:proofErr w:type="spellEnd"/>
+        <w:rPr>
+          <w:lang w:val="en-US"/>
+        </w:rPr>
+      </w:pPr>
+      <w:r>
+        <w:rPr>
+          <w:lang w:val="en-US"/>
+        </w:rPr>
+        <w:t>Yu-</w:t>
+      </w:r>
+      <w:proofErr w:type="spellStart"/>
+      <w:r>
+        <w:rPr>
+          <w:lang w:val="en-US"/>
+        </w:rPr>
+        <w:t>Gi</w:t>
+      </w:r>
+      <w:proofErr w:type="spellEnd"/>
+      <w:r>
+        <w:rPr>
+          <w:lang w:val="en-US"/>
+        </w:rPr>
+        <w:t>-Oh! Trading Card Game</w:t>
+      </w:r>
     </w:p>
     <w:tbl>
       <w:tblPr>
@@ -2083,10 +2078,10 @@
                   <v:path o:extrusionok="f" gradientshapeok="t" o:connecttype="rect"/>
                   <o:lock v:ext="edit" aspectratio="t"/>
                 </v:shapetype>
-                <v:shape id="_x0000_i1025" type="#_x0000_t75" style="width:227.25pt;height:157.5pt" o:ole="">
+                <v:shape id="_x0000_i1025" type="#_x0000_t75" style="width:227.5pt;height:157.5pt" o:ole="">
                   <v:imagedata r:id="rId7" o:title=""/>
                 </v:shape>
-                <o:OLEObject Type="Embed" ProgID="PBrush" ShapeID="_x0000_i1025" DrawAspect="Content" ObjectID="_1576900068" r:id="rId8"/>
+                <o:OLEObject Type="Embed" ProgID="PBrush" ShapeID="_x0000_i1025" DrawAspect="Content" ObjectID="_1578075451" r:id="rId8"/>
               </w:object>
             </w:r>
           </w:p>
@@ -2424,6 +2419,7 @@
               <w:rPr>
                 <w:b/>
               </w:rPr>
+              <w:lastRenderedPageBreak/>
               <w:t>Icon</w:t>
             </w:r>
             <w:proofErr w:type="spellEnd"/>
@@ -2572,7 +2568,6 @@
             </w:pPr>
             <w:proofErr w:type="spellStart"/>
             <w:r>
-              <w:lastRenderedPageBreak/>
               <w:t>Super</w:t>
             </w:r>
             <w:proofErr w:type="spellEnd"/>
@@ -2642,7 +2637,6 @@
               <w:rPr>
                 <w:b/>
               </w:rPr>
-              <w:lastRenderedPageBreak/>
               <w:t>Speed</w:t>
             </w:r>
             <w:proofErr w:type="spellEnd"/>
@@ -2846,7 +2840,6 @@
               </w:numPr>
             </w:pPr>
             <w:r>
-              <w:lastRenderedPageBreak/>
               <w:t xml:space="preserve">A </w:t>
             </w:r>
             <w:proofErr w:type="spellStart"/>
@@ -2882,7 +2875,7 @@
                 <v:shape id="_x0000_i1026" type="#_x0000_t75" style="width:223.5pt;height:160.5pt" o:ole="">
                   <v:imagedata r:id="rId9" o:title=""/>
                 </v:shape>
-                <o:OLEObject Type="Embed" ProgID="PBrush" ShapeID="_x0000_i1026" DrawAspect="Content" ObjectID="_1576900069" r:id="rId10"/>
+                <o:OLEObject Type="Embed" ProgID="PBrush" ShapeID="_x0000_i1026" DrawAspect="Content" ObjectID="_1578075452" r:id="rId10"/>
               </w:object>
             </w:r>
           </w:p>
@@ -3589,6 +3582,36 @@
     </w:p>
     <w:p>
       <w:pPr>
+        <w:rPr>
+          <w:noProof/>
+        </w:rPr>
+      </w:pPr>
+    </w:p>
+    <w:p>
+      <w:pPr>
+        <w:rPr>
+          <w:noProof/>
+        </w:rPr>
+      </w:pPr>
+    </w:p>
+    <w:p>
+      <w:pPr>
+        <w:rPr>
+          <w:noProof/>
+        </w:rPr>
+      </w:pPr>
+    </w:p>
+    <w:p>
+      <w:pPr>
+        <w:rPr>
+          <w:noProof/>
+        </w:rPr>
+      </w:pPr>
+      <w:bookmarkStart w:id="0" w:name="_GoBack"/>
+      <w:bookmarkEnd w:id="0"/>
+    </w:p>
+    <w:p>
+      <w:pPr>
         <w:pStyle w:val="Prrafodelista"/>
         <w:numPr>
           <w:ilvl w:val="0"/>
@@ -3600,6 +3623,7 @@
       </w:pPr>
       <w:proofErr w:type="spellStart"/>
       <w:r>
+        <w:lastRenderedPageBreak/>
         <w:t>Pokémon</w:t>
       </w:r>
       <w:proofErr w:type="spellEnd"/>
@@ -3802,7 +3826,6 @@
               <w:rPr>
                 <w:noProof/>
               </w:rPr>
-              <w:lastRenderedPageBreak/>
               <w:t>Energy</w:t>
             </w:r>
           </w:p>
@@ -4640,7 +4663,6 @@
       <w:proofErr w:type="spellStart"/>
       <w:proofErr w:type="gramStart"/>
       <w:r>
-        <w:lastRenderedPageBreak/>
         <w:t>rdfs:comment</w:t>
       </w:r>
       <w:proofErr w:type="spellEnd"/>
@@ -5238,6 +5260,7 @@
       <w:proofErr w:type="spellStart"/>
       <w:proofErr w:type="gramStart"/>
       <w:r>
+        <w:lastRenderedPageBreak/>
         <w:t>tcg:rank</w:t>
       </w:r>
       <w:proofErr w:type="spellEnd"/>
@@ -5427,7 +5450,6 @@
       <w:proofErr w:type="spellStart"/>
       <w:proofErr w:type="gramStart"/>
       <w:r>
-        <w:lastRenderedPageBreak/>
         <w:t>tcg:parameter</w:t>
       </w:r>
       <w:proofErr w:type="spellEnd"/>
@@ -7492,6 +7514,7 @@
               <w:rPr>
                 <w:sz w:val="21"/>
               </w:rPr>
+              <w:lastRenderedPageBreak/>
               <w:t>tcg:power</w:t>
             </w:r>
             <w:proofErr w:type="spellEnd"/>
@@ -8325,7 +8348,6 @@
               <w:rPr>
                 <w:sz w:val="21"/>
               </w:rPr>
-              <w:lastRenderedPageBreak/>
               <w:t>tcg:</w:t>
             </w:r>
             <w:r>
@@ -8414,31 +8436,50 @@
           <w:p>
             <w:pPr>
               <w:jc w:val="center"/>
-            </w:pPr>
-            <w:proofErr w:type="spellStart"/>
-            <w:proofErr w:type="gramStart"/>
-            <w:r>
+              <w:rPr>
+                <w:lang w:val="en-US"/>
+              </w:rPr>
+            </w:pPr>
+            <w:proofErr w:type="spellStart"/>
+            <w:r>
+              <w:rPr>
+                <w:lang w:val="en-US"/>
+              </w:rPr>
               <w:t>tcg:Type</w:t>
             </w:r>
             <w:proofErr w:type="spellEnd"/>
-            <w:proofErr w:type="gramEnd"/>
-            <w:r>
+            <w:r>
+              <w:rPr>
+                <w:lang w:val="en-US"/>
+              </w:rPr>
               <w:t xml:space="preserve">, </w:t>
             </w:r>
             <w:proofErr w:type="spellStart"/>
             <w:r>
+              <w:rPr>
+                <w:lang w:val="en-US"/>
+              </w:rPr>
               <w:t>tcg:CardType</w:t>
             </w:r>
             <w:proofErr w:type="spellEnd"/>
             <w:r>
+              <w:rPr>
+                <w:lang w:val="en-US"/>
+              </w:rPr>
               <w:t xml:space="preserve">, </w:t>
             </w:r>
             <w:proofErr w:type="spellStart"/>
             <w:r>
+              <w:rPr>
+                <w:lang w:val="en-US"/>
+              </w:rPr>
               <w:t>tcg:MonsterType</w:t>
             </w:r>
             <w:proofErr w:type="spellEnd"/>
             <w:r>
+              <w:rPr>
+                <w:lang w:val="en-US"/>
+              </w:rPr>
               <w:t>,</w:t>
             </w:r>
           </w:p>
@@ -8586,192 +8627,23 @@
     <w:p>
       <w:pPr>
         <w:pStyle w:val="Prrafodelista"/>
-        <w:rPr>
-          <w:lang w:val="en-US"/>
-        </w:rPr>
-      </w:pPr>
-      <w:proofErr w:type="spellStart"/>
-      <w:r>
-        <w:rPr>
-          <w:lang w:val="en-US"/>
-        </w:rPr>
-        <w:t>Cada</w:t>
-      </w:r>
-      <w:proofErr w:type="spellEnd"/>
-      <w:r>
-        <w:rPr>
-          <w:lang w:val="en-US"/>
-        </w:rPr>
-        <w:t xml:space="preserve"> </w:t>
-      </w:r>
-      <w:proofErr w:type="spellStart"/>
-      <w:r>
-        <w:rPr>
-          <w:lang w:val="en-US"/>
-        </w:rPr>
-        <w:t>instancia</w:t>
-      </w:r>
-      <w:proofErr w:type="spellEnd"/>
-      <w:r>
-        <w:rPr>
-          <w:lang w:val="en-US"/>
-        </w:rPr>
-        <w:t xml:space="preserve"> </w:t>
-      </w:r>
-      <w:proofErr w:type="spellStart"/>
-      <w:r>
-        <w:rPr>
-          <w:lang w:val="en-US"/>
-        </w:rPr>
-        <w:t>sería</w:t>
-      </w:r>
-      <w:proofErr w:type="spellEnd"/>
-      <w:r>
-        <w:rPr>
-          <w:lang w:val="en-US"/>
-        </w:rPr>
-        <w:t xml:space="preserve"> </w:t>
-      </w:r>
-      <w:proofErr w:type="spellStart"/>
-      <w:r>
-        <w:rPr>
-          <w:lang w:val="en-US"/>
-        </w:rPr>
-        <w:t>una</w:t>
-      </w:r>
-      <w:proofErr w:type="spellEnd"/>
-      <w:r>
-        <w:rPr>
-          <w:lang w:val="en-US"/>
-        </w:rPr>
-        <w:t xml:space="preserve"> carta </w:t>
-      </w:r>
-      <w:proofErr w:type="gramStart"/>
-      <w:r>
-        <w:rPr>
-          <w:lang w:val="en-US"/>
-        </w:rPr>
-        <w:t>del</w:t>
-      </w:r>
-      <w:proofErr w:type="gramEnd"/>
-      <w:r>
-        <w:rPr>
-          <w:lang w:val="en-US"/>
-        </w:rPr>
-        <w:t xml:space="preserve"> deck, </w:t>
-      </w:r>
-      <w:proofErr w:type="spellStart"/>
-      <w:r>
-        <w:rPr>
-          <w:lang w:val="en-US"/>
-        </w:rPr>
-        <w:t>por</w:t>
-      </w:r>
-      <w:proofErr w:type="spellEnd"/>
-      <w:r>
-        <w:rPr>
-          <w:lang w:val="en-US"/>
-        </w:rPr>
-        <w:t xml:space="preserve"> </w:t>
-      </w:r>
-      <w:proofErr w:type="spellStart"/>
-      <w:r>
-        <w:rPr>
-          <w:lang w:val="en-US"/>
-        </w:rPr>
-        <w:t>comodidad</w:t>
-      </w:r>
-      <w:proofErr w:type="spellEnd"/>
-      <w:r>
-        <w:rPr>
-          <w:lang w:val="en-US"/>
-        </w:rPr>
-        <w:t xml:space="preserve"> se </w:t>
-      </w:r>
-      <w:proofErr w:type="spellStart"/>
-      <w:r>
-        <w:rPr>
-          <w:lang w:val="en-US"/>
-        </w:rPr>
-        <w:t>armará</w:t>
-      </w:r>
-      <w:proofErr w:type="spellEnd"/>
-      <w:r>
-        <w:rPr>
-          <w:lang w:val="en-US"/>
-        </w:rPr>
-        <w:t xml:space="preserve"> </w:t>
-      </w:r>
-      <w:proofErr w:type="spellStart"/>
-      <w:r>
-        <w:rPr>
-          <w:lang w:val="en-US"/>
-        </w:rPr>
-        <w:t>este</w:t>
-      </w:r>
-      <w:proofErr w:type="spellEnd"/>
-      <w:r>
-        <w:rPr>
-          <w:lang w:val="en-US"/>
-        </w:rPr>
-        <w:t xml:space="preserve"> </w:t>
-      </w:r>
-      <w:proofErr w:type="spellStart"/>
-      <w:r>
-        <w:rPr>
-          <w:lang w:val="en-US"/>
-        </w:rPr>
-        <w:t>punto</w:t>
-      </w:r>
-      <w:proofErr w:type="spellEnd"/>
-      <w:r>
-        <w:rPr>
-          <w:lang w:val="en-US"/>
-        </w:rPr>
-        <w:t xml:space="preserve"> y </w:t>
-      </w:r>
-      <w:proofErr w:type="spellStart"/>
-      <w:r>
-        <w:rPr>
-          <w:lang w:val="en-US"/>
-        </w:rPr>
-        <w:t>los</w:t>
-      </w:r>
-      <w:proofErr w:type="spellEnd"/>
-      <w:r>
-        <w:rPr>
-          <w:lang w:val="en-US"/>
-        </w:rPr>
-        <w:t xml:space="preserve"> </w:t>
-      </w:r>
-      <w:proofErr w:type="spellStart"/>
-      <w:r>
-        <w:rPr>
-          <w:lang w:val="en-US"/>
-        </w:rPr>
-        <w:t>anteriores</w:t>
-      </w:r>
-      <w:proofErr w:type="spellEnd"/>
-      <w:r>
-        <w:rPr>
-          <w:lang w:val="en-US"/>
-        </w:rPr>
-        <w:t xml:space="preserve"> </w:t>
-      </w:r>
-      <w:proofErr w:type="spellStart"/>
-      <w:r>
-        <w:rPr>
-          <w:lang w:val="en-US"/>
-        </w:rPr>
-        <w:t>en</w:t>
-      </w:r>
-      <w:proofErr w:type="spellEnd"/>
-      <w:r>
-        <w:rPr>
-          <w:lang w:val="en-US"/>
-        </w:rPr>
-        <w:t xml:space="preserve"> Protégé</w:t>
-      </w:r>
+      </w:pPr>
+      <w:r>
+        <w:t xml:space="preserve">Cada instancia sería una carta del </w:t>
+      </w:r>
+      <w:proofErr w:type="spellStart"/>
+      <w:r>
+        <w:t>deck</w:t>
+      </w:r>
+      <w:proofErr w:type="spellEnd"/>
+      <w:r>
+        <w:t xml:space="preserve">, por comodidad se armará este punto y los anteriores en </w:t>
+      </w:r>
+      <w:proofErr w:type="spellStart"/>
+      <w:r>
+        <w:t>Protégé</w:t>
+      </w:r>
+      <w:proofErr w:type="spellEnd"/>
     </w:p>
     <w:p>
       <w:r>
@@ -8932,8 +8804,15 @@
                     <w:r>
                       <w:rPr>
                         <w:noProof/>
+                        <w:lang w:val="en-US"/>
                       </w:rPr>
-                      <w:t>Wikipedia.org, «List of collectible card games,» 30 Noviembre 2017. [En línea]. Available: https://en.wikipedia.org/wiki/List_of_collectible_card_games. [Último acceso: 13 Diciembre 2017].</w:t>
+                      <w:t xml:space="preserve">Wikipedia.org, «List of collectible card games,» 30 Noviembre 2017. </w:t>
+                    </w:r>
+                    <w:r>
+                      <w:rPr>
+                        <w:noProof/>
+                      </w:rPr>
+                      <w:t>[En línea]. Available: https://en.wikipedia.org/wiki/List_of_collectible_card_games. [Último acceso: 13 Diciembre 2017].</w:t>
                     </w:r>
                   </w:p>
                 </w:tc>
@@ -8978,8 +8857,15 @@
                     <w:r>
                       <w:rPr>
                         <w:noProof/>
+                        <w:lang w:val="en-US"/>
                       </w:rPr>
-                      <w:t>Wikipedia.org, «List of digital collectible card games,» 27 Octubre 2017. [En línea]. Available: https://en.wikipedia.org/wiki/List_of_digital_collectible_card_games. [Último acceso: 13 Diciembre 2017].</w:t>
+                      <w:t xml:space="preserve">Wikipedia.org, «List of digital collectible card games,» 27 Octubre 2017. </w:t>
+                    </w:r>
+                    <w:r>
+                      <w:rPr>
+                        <w:noProof/>
+                      </w:rPr>
+                      <w:t>[En línea]. Available: https://en.wikipedia.org/wiki/List_of_digital_collectible_card_games. [Último acceso: 13 Diciembre 2017].</w:t>
                     </w:r>
                   </w:p>
                 </w:tc>
@@ -12383,7 +12269,7 @@
 </file>
 
 <file path=customXml/itemProps2.xml><?xml version="1.0" encoding="utf-8"?>
-<ds:datastoreItem xmlns:ds="http://schemas.openxmlformats.org/officeDocument/2006/customXml" ds:itemID="{45C84F33-2B20-4531-963F-828F6976FEF3}">
+<ds:datastoreItem xmlns:ds="http://schemas.openxmlformats.org/officeDocument/2006/customXml" ds:itemID="{1E8E9271-7BFF-4AC2-AB75-8748103BB99D}">
   <ds:schemaRefs>
     <ds:schemaRef ds:uri="http://schemas.openxmlformats.org/officeDocument/2006/bibliography"/>
   </ds:schemaRefs>

</xml_diff>